<commit_message>
Uptade Stratégie de test
</commit_message>
<xml_diff>
--- a/doc/Stratégie de test.docx
+++ b/doc/Stratégie de test.docx
@@ -47,16 +47,40 @@
         <w:rPr>
           <w:sz w:val="32"/>
         </w:rPr>
-        <w:t>Deux de mes camarades jouerons pour tester le jeu</w:t>
-      </w:r>
-      <w:r>
-        <w:rPr>
-          <w:sz w:val="32"/>
-        </w:rPr>
-        <w:t xml:space="preserve"> et l’évaluerons</w:t>
+        <w:t>Simon CUANY</w:t>
+      </w:r>
+      <w:r>
+        <w:rPr>
+          <w:sz w:val="32"/>
+        </w:rPr>
+        <w:t xml:space="preserve"> </w:t>
       </w:r>
       <w:bookmarkStart w:id="0" w:name="_GoBack"/>
       <w:bookmarkEnd w:id="0"/>
+      <w:r>
+        <w:rPr>
+          <w:sz w:val="32"/>
+        </w:rPr>
+        <w:t xml:space="preserve">pour tester </w:t>
+      </w:r>
+      <w:r>
+        <w:rPr>
+          <w:sz w:val="32"/>
+        </w:rPr>
+        <w:t>l</w:t>
+      </w:r>
+      <w:r>
+        <w:rPr>
+          <w:sz w:val="32"/>
+        </w:rPr>
+        <w:t>e jeu</w:t>
+      </w:r>
+      <w:r>
+        <w:rPr>
+          <w:sz w:val="32"/>
+        </w:rPr>
+        <w:t xml:space="preserve"> et l’évaluerons</w:t>
+      </w:r>
     </w:p>
     <w:p>
       <w:pPr>
@@ -137,8 +161,61 @@
         <w:rPr>
           <w:sz w:val="32"/>
         </w:rPr>
-        <w:t xml:space="preserve"> local sur la machine principale, </w:t>
-      </w:r>
+        <w:t xml:space="preserve"> </w:t>
+      </w:r>
+      <w:r>
+        <w:rPr>
+          <w:sz w:val="32"/>
+        </w:rPr>
+        <w:t>local sur la machine principale.</w:t>
+      </w:r>
+    </w:p>
+    <w:p>
+      <w:pPr>
+        <w:rPr>
+          <w:sz w:val="32"/>
+        </w:rPr>
+      </w:pPr>
+      <w:r>
+        <w:rPr>
+          <w:sz w:val="32"/>
+        </w:rPr>
+        <w:t>Chaque donnée de fin de test sera entrée dans un document Word.</w:t>
+      </w:r>
+    </w:p>
+    <w:p>
+      <w:pPr>
+        <w:rPr>
+          <w:sz w:val="32"/>
+        </w:rPr>
+      </w:pPr>
+    </w:p>
+    <w:p>
+      <w:pPr>
+        <w:rPr>
+          <w:sz w:val="32"/>
+        </w:rPr>
+      </w:pPr>
+      <w:r>
+        <w:rPr>
+          <w:sz w:val="32"/>
+        </w:rPr>
+        <w:t xml:space="preserve">Simon CUANY </w:t>
+      </w:r>
+    </w:p>
+    <w:p>
+      <w:pPr>
+        <w:rPr>
+          <w:sz w:val="32"/>
+        </w:rPr>
+      </w:pPr>
+    </w:p>
+    <w:p>
+      <w:pPr>
+        <w:rPr>
+          <w:sz w:val="32"/>
+        </w:rPr>
+      </w:pPr>
     </w:p>
     <w:sectPr>
       <w:pgSz w:w="11906" w:h="16838"/>
@@ -972,7 +1049,7 @@
 </file>
 
 <file path=customXml/itemProps1.xml><?xml version="1.0" encoding="utf-8"?>
-<ds:datastoreItem xmlns:ds="http://schemas.openxmlformats.org/officeDocument/2006/customXml" ds:itemID="{806FA5CC-DFF2-4CCB-81CD-B68E9A1BFCA5}">
+<ds:datastoreItem xmlns:ds="http://schemas.openxmlformats.org/officeDocument/2006/customXml" ds:itemID="{52E6CA26-409E-45A4-BE49-5FFC9C06C0E2}">
   <ds:schemaRefs>
     <ds:schemaRef ds:uri="http://schemas.openxmlformats.org/officeDocument/2006/bibliography"/>
   </ds:schemaRefs>

</xml_diff>

<commit_message>
Upgrade Stratégie de test
</commit_message>
<xml_diff>
--- a/doc/Stratégie de test.docx
+++ b/doc/Stratégie de test.docx
@@ -36,27 +36,48 @@
           <w:sz w:val="32"/>
         </w:rPr>
       </w:pPr>
-    </w:p>
-    <w:p>
-      <w:pPr>
-        <w:rPr>
-          <w:sz w:val="32"/>
-        </w:rPr>
-      </w:pPr>
-      <w:r>
-        <w:rPr>
-          <w:sz w:val="32"/>
-        </w:rPr>
-        <w:t>Simon CUANY</w:t>
-      </w:r>
-      <w:r>
-        <w:rPr>
-          <w:sz w:val="32"/>
-        </w:rPr>
-        <w:t xml:space="preserve"> </w:t>
+      <w:r>
+        <w:rPr>
+          <w:sz w:val="32"/>
+        </w:rPr>
+        <w:t xml:space="preserve">Les test seront fait sous Windows 10, Windows 7, Mac OS </w:t>
+      </w:r>
+      <w:proofErr w:type="gramStart"/>
+      <w:r>
+        <w:rPr>
+          <w:sz w:val="32"/>
+        </w:rPr>
+        <w:t>( Demander</w:t>
+      </w:r>
+      <w:proofErr w:type="gramEnd"/>
+      <w:r>
+        <w:rPr>
+          <w:sz w:val="32"/>
+        </w:rPr>
+        <w:t xml:space="preserve"> à Monsieur Carrel de faire les test car il possède un mac)</w:t>
       </w:r>
       <w:bookmarkStart w:id="0" w:name="_GoBack"/>
       <w:bookmarkEnd w:id="0"/>
+    </w:p>
+    <w:p>
+      <w:pPr>
+        <w:rPr>
+          <w:sz w:val="32"/>
+        </w:rPr>
+      </w:pPr>
+    </w:p>
+    <w:p>
+      <w:pPr>
+        <w:rPr>
+          <w:sz w:val="32"/>
+        </w:rPr>
+      </w:pPr>
+      <w:r>
+        <w:rPr>
+          <w:sz w:val="32"/>
+        </w:rPr>
+        <w:t xml:space="preserve">Simon CUANY </w:t>
+      </w:r>
       <w:r>
         <w:rPr>
           <w:sz w:val="32"/>
@@ -80,6 +101,12 @@
           <w:sz w:val="32"/>
         </w:rPr>
         <w:t xml:space="preserve"> et l’évaluerons</w:t>
+      </w:r>
+      <w:r>
+        <w:rPr>
+          <w:sz w:val="32"/>
+        </w:rPr>
+        <w:t xml:space="preserve"> (Chaque semaine je demanderai de faire un test)</w:t>
       </w:r>
     </w:p>
     <w:p>
@@ -137,6 +164,38 @@
         </w:rPr>
         <w:t>Pouvoir choisir différente grille pré-faite</w:t>
       </w:r>
+      <w:r>
+        <w:rPr>
+          <w:sz w:val="32"/>
+        </w:rPr>
+        <w:t xml:space="preserve"> (3-4)</w:t>
+      </w:r>
+    </w:p>
+    <w:p>
+      <w:pPr>
+        <w:pStyle w:val="Paragraphedeliste"/>
+        <w:numPr>
+          <w:ilvl w:val="0"/>
+          <w:numId w:val="1"/>
+        </w:numPr>
+        <w:rPr>
+          <w:sz w:val="32"/>
+        </w:rPr>
+      </w:pPr>
+      <w:r>
+        <w:rPr>
+          <w:sz w:val="32"/>
+        </w:rPr>
+        <w:t>Des Classement</w:t>
+      </w:r>
+    </w:p>
+    <w:p>
+      <w:pPr>
+        <w:ind w:left="360"/>
+        <w:rPr>
+          <w:sz w:val="32"/>
+        </w:rPr>
+      </w:pPr>
     </w:p>
     <w:p>
       <w:pPr>
@@ -180,28 +239,35 @@
         <w:rPr>
           <w:sz w:val="32"/>
         </w:rPr>
-        <w:t>Chaque donnée de fin de test sera entrée dans un document Word.</w:t>
-      </w:r>
-    </w:p>
-    <w:p>
-      <w:pPr>
-        <w:rPr>
-          <w:sz w:val="32"/>
-        </w:rPr>
-      </w:pPr>
-    </w:p>
-    <w:p>
-      <w:pPr>
-        <w:rPr>
-          <w:sz w:val="32"/>
-        </w:rPr>
-      </w:pPr>
-      <w:r>
-        <w:rPr>
-          <w:sz w:val="32"/>
-        </w:rPr>
-        <w:t xml:space="preserve">Simon CUANY </w:t>
-      </w:r>
+        <w:t>Chaque donnée de fin de test se</w:t>
+      </w:r>
+      <w:r>
+        <w:rPr>
+          <w:sz w:val="32"/>
+        </w:rPr>
+        <w:t>ra entrée dans une base de donnée.</w:t>
+      </w:r>
+    </w:p>
+    <w:p>
+      <w:pPr>
+        <w:rPr>
+          <w:sz w:val="32"/>
+        </w:rPr>
+      </w:pPr>
+    </w:p>
+    <w:p>
+      <w:pPr>
+        <w:rPr>
+          <w:sz w:val="32"/>
+        </w:rPr>
+      </w:pPr>
+    </w:p>
+    <w:p>
+      <w:pPr>
+        <w:rPr>
+          <w:sz w:val="32"/>
+        </w:rPr>
+      </w:pPr>
     </w:p>
     <w:p>
       <w:pPr>
@@ -1049,7 +1115,7 @@
 </file>
 
 <file path=customXml/itemProps1.xml><?xml version="1.0" encoding="utf-8"?>
-<ds:datastoreItem xmlns:ds="http://schemas.openxmlformats.org/officeDocument/2006/customXml" ds:itemID="{52E6CA26-409E-45A4-BE49-5FFC9C06C0E2}">
+<ds:datastoreItem xmlns:ds="http://schemas.openxmlformats.org/officeDocument/2006/customXml" ds:itemID="{63A85382-AB58-45A6-A853-CDB4C3382C27}">
   <ds:schemaRefs>
     <ds:schemaRef ds:uri="http://schemas.openxmlformats.org/officeDocument/2006/bibliography"/>
   </ds:schemaRefs>

</xml_diff>